<commit_message>
packet-tracer assignment of second and forth class
</commit_message>
<xml_diff>
--- a/FirstClass/Assignment1.DOCX
+++ b/FirstClass/Assignment1.DOCX
@@ -110,10 +110,12 @@
         <w:bidi w:val="0"/>
         <w:spacing w:before="0" w:after="0"/>
         <w:jc w:val="left"/>
-        <w:rPr/>
-      </w:pPr>
-      <w:r>
-        <w:rPr/>
+        <w:rPr>
+          <w:sz w:val="30"/>
+          <w:szCs w:val="30"/>
+        </w:rPr>
+      </w:pPr>
+      <w:r>
         <w:drawing>
           <wp:anchor behindDoc="0" distT="0" distB="0" distL="0" distR="0" simplePos="0" locked="0" layoutInCell="0" allowOverlap="1" relativeHeight="2">
             <wp:simplePos x="0" y="0"/>
@@ -160,6 +162,115 @@
           </wp:anchor>
         </w:drawing>
       </w:r>
+      <w:r>
+        <w:rPr>
+          <w:sz w:val="30"/>
+          <w:szCs w:val="30"/>
+        </w:rPr>
+        <w:t>ip address → 172.0.17.125</w:t>
+      </w:r>
+    </w:p>
+    <w:p>
+      <w:pPr>
+        <w:pStyle w:val="PreformattedText"/>
+        <w:bidi w:val="0"/>
+        <w:spacing w:before="0" w:after="0"/>
+        <w:jc w:val="left"/>
+        <w:rPr>
+          <w:sz w:val="30"/>
+          <w:szCs w:val="30"/>
+        </w:rPr>
+      </w:pPr>
+      <w:r>
+        <w:rPr>
+          <w:sz w:val="30"/>
+          <w:szCs w:val="30"/>
+        </w:rPr>
+        <w:t>subnet mask → 255.255.240.0</w:t>
+      </w:r>
+    </w:p>
+    <w:p>
+      <w:pPr>
+        <w:pStyle w:val="PreformattedText"/>
+        <w:bidi w:val="0"/>
+        <w:spacing w:before="0" w:after="0"/>
+        <w:jc w:val="left"/>
+        <w:rPr>
+          <w:sz w:val="30"/>
+          <w:szCs w:val="30"/>
+        </w:rPr>
+      </w:pPr>
+      <w:r>
+        <w:rPr>
+          <w:sz w:val="30"/>
+          <w:szCs w:val="30"/>
+        </w:rPr>
+        <w:t>network address → 172.0.16.0</w:t>
+      </w:r>
+    </w:p>
+    <w:p>
+      <w:pPr>
+        <w:pStyle w:val="PreformattedText"/>
+        <w:bidi w:val="0"/>
+        <w:spacing w:before="0" w:after="0"/>
+        <w:jc w:val="left"/>
+        <w:rPr>
+          <w:sz w:val="30"/>
+          <w:szCs w:val="30"/>
+        </w:rPr>
+      </w:pPr>
+      <w:r>
+        <w:rPr>
+          <w:sz w:val="30"/>
+          <w:szCs w:val="30"/>
+        </w:rPr>
+        <w:t>broadcast Address → 172.0.16.255</w:t>
+      </w:r>
+    </w:p>
+    <w:p>
+      <w:pPr>
+        <w:pStyle w:val="PreformattedText"/>
+        <w:bidi w:val="0"/>
+        <w:spacing w:before="0" w:after="0"/>
+        <w:jc w:val="left"/>
+        <w:rPr>
+          <w:sz w:val="30"/>
+          <w:szCs w:val="30"/>
+        </w:rPr>
+      </w:pPr>
+      <w:r>
+        <w:rPr>
+          <w:sz w:val="30"/>
+          <w:szCs w:val="30"/>
+        </w:rPr>
+        <w:t>total n devices supported by my network → 2^8-2=254</w:t>
+      </w:r>
+    </w:p>
+    <w:p>
+      <w:pPr>
+        <w:pStyle w:val="PreformattedText"/>
+        <w:bidi w:val="0"/>
+        <w:spacing w:before="0" w:after="0"/>
+        <w:jc w:val="left"/>
+        <w:rPr>
+          <w:sz w:val="30"/>
+          <w:szCs w:val="30"/>
+        </w:rPr>
+      </w:pPr>
+      <w:r>
+        <w:rPr>
+          <w:sz w:val="30"/>
+          <w:szCs w:val="30"/>
+        </w:rPr>
+        <w:t xml:space="preserve">           </w:t>
+      </w:r>
+      <w:r>
+        <w:rPr>
+          <w:sz w:val="16"/>
+          <w:szCs w:val="16"/>
+        </w:rPr>
+        <w:t>(excluding address for broadcast and representing a network)</w:t>
+      </w:r>
     </w:p>
     <w:sectPr>
       <w:type w:val="nextPage"/>
@@ -168,6 +279,7 @@
       <w:pgNumType w:fmt="decimal"/>
       <w:formProt w:val="false"/>
       <w:textDirection w:val="lrTb"/>
+      <w:docGrid w:type="default" w:linePitch="100" w:charSpace="0"/>
     </w:sectPr>
   </w:body>
 </w:document>
@@ -195,11 +307,15 @@
     <w:qFormat/>
     <w:pPr>
       <w:widowControl w:val="false"/>
+      <w:suppressAutoHyphens w:val="true"/>
       <w:bidi w:val="0"/>
+      <w:spacing w:before="0" w:after="0"/>
+      <w:jc w:val="left"/>
     </w:pPr>
     <w:rPr>
       <w:rFonts w:ascii="Liberation Serif" w:hAnsi="Liberation Serif" w:eastAsia="NSimSun" w:cs="Lucida Sans"/>
       <w:color w:val="auto"/>
+      <w:kern w:val="0"/>
       <w:sz w:val="24"/>
       <w:szCs w:val="24"/>
       <w:lang w:val="en-US" w:eastAsia="zh-CN" w:bidi="hi-IN"/>

</xml_diff>